<commit_message>
Event Management System Developed
</commit_message>
<xml_diff>
--- a/ReadMe.docx
+++ b/ReadMe.docx
@@ -439,6 +439,7 @@
           <w:rFonts w:ascii="Courier New" w:eastAsia="Times New Roman" w:hAnsi="Courier New" w:cs="Courier New"/>
           <w:sz w:val="20"/>
           <w:szCs w:val="20"/>
+          <w:highlight w:val="yellow"/>
         </w:rPr>
       </w:pPr>
       <w:proofErr w:type="spellStart"/>
@@ -448,6 +449,7 @@
           <w:rFonts w:ascii="Courier New" w:eastAsia="Times New Roman" w:hAnsi="Courier New" w:cs="Courier New"/>
           <w:sz w:val="20"/>
           <w:szCs w:val="20"/>
+          <w:highlight w:val="yellow"/>
         </w:rPr>
         <w:t>git</w:t>
       </w:r>
@@ -458,6 +460,7 @@
           <w:rFonts w:ascii="Courier New" w:eastAsia="Times New Roman" w:hAnsi="Courier New" w:cs="Courier New"/>
           <w:sz w:val="20"/>
           <w:szCs w:val="20"/>
+          <w:highlight w:val="yellow"/>
         </w:rPr>
         <w:t xml:space="preserve"> clone &lt;repository-</w:t>
       </w:r>
@@ -467,6 +470,7 @@
           <w:rFonts w:ascii="Courier New" w:eastAsia="Times New Roman" w:hAnsi="Courier New" w:cs="Courier New"/>
           <w:sz w:val="20"/>
           <w:szCs w:val="20"/>
+          <w:highlight w:val="yellow"/>
         </w:rPr>
         <w:t>url</w:t>
       </w:r>
@@ -476,6 +480,7 @@
           <w:rFonts w:ascii="Courier New" w:eastAsia="Times New Roman" w:hAnsi="Courier New" w:cs="Courier New"/>
           <w:sz w:val="20"/>
           <w:szCs w:val="20"/>
+          <w:highlight w:val="yellow"/>
         </w:rPr>
         <w:t>&gt;</w:t>
       </w:r>
@@ -514,6 +519,7 @@
           <w:rFonts w:ascii="Courier New" w:eastAsia="Times New Roman" w:hAnsi="Courier New" w:cs="Courier New"/>
           <w:sz w:val="20"/>
           <w:szCs w:val="20"/>
+          <w:highlight w:val="yellow"/>
         </w:rPr>
         <w:t>cd</w:t>
       </w:r>
@@ -523,6 +529,7 @@
           <w:rFonts w:ascii="Courier New" w:eastAsia="Times New Roman" w:hAnsi="Courier New" w:cs="Courier New"/>
           <w:sz w:val="20"/>
           <w:szCs w:val="20"/>
+          <w:highlight w:val="yellow"/>
         </w:rPr>
         <w:t xml:space="preserve"> &lt;folder&gt;</w:t>
       </w:r>
@@ -575,6 +582,7 @@
           <w:rFonts w:ascii="Courier New" w:eastAsia="Times New Roman" w:hAnsi="Courier New" w:cs="Courier New"/>
           <w:sz w:val="20"/>
           <w:szCs w:val="20"/>
+          <w:highlight w:val="yellow"/>
         </w:rPr>
       </w:pPr>
       <w:proofErr w:type="gramStart"/>
@@ -583,6 +591,7 @@
           <w:rFonts w:ascii="Courier New" w:eastAsia="Times New Roman" w:hAnsi="Courier New" w:cs="Courier New"/>
           <w:sz w:val="20"/>
           <w:szCs w:val="20"/>
+          <w:highlight w:val="yellow"/>
         </w:rPr>
         <w:t>cd</w:t>
       </w:r>
@@ -592,6 +601,7 @@
           <w:rFonts w:ascii="Courier New" w:eastAsia="Times New Roman" w:hAnsi="Courier New" w:cs="Courier New"/>
           <w:sz w:val="20"/>
           <w:szCs w:val="20"/>
+          <w:highlight w:val="yellow"/>
         </w:rPr>
         <w:t xml:space="preserve"> frontend &amp;&amp; </w:t>
       </w:r>
@@ -601,6 +611,7 @@
           <w:rFonts w:ascii="Courier New" w:eastAsia="Times New Roman" w:hAnsi="Courier New" w:cs="Courier New"/>
           <w:sz w:val="20"/>
           <w:szCs w:val="20"/>
+          <w:highlight w:val="yellow"/>
         </w:rPr>
         <w:t>npm</w:t>
       </w:r>
@@ -610,9 +621,12 @@
           <w:rFonts w:ascii="Courier New" w:eastAsia="Times New Roman" w:hAnsi="Courier New" w:cs="Courier New"/>
           <w:sz w:val="20"/>
           <w:szCs w:val="20"/>
+          <w:highlight w:val="yellow"/>
         </w:rPr>
         <w:t xml:space="preserve"> install</w:t>
       </w:r>
+      <w:bookmarkStart w:id="0" w:name="_GoBack"/>
+      <w:bookmarkEnd w:id="0"/>
     </w:p>
     <w:p>
       <w:pPr>
@@ -648,6 +662,7 @@
           <w:rFonts w:ascii="Courier New" w:eastAsia="Times New Roman" w:hAnsi="Courier New" w:cs="Courier New"/>
           <w:sz w:val="20"/>
           <w:szCs w:val="20"/>
+          <w:highlight w:val="yellow"/>
         </w:rPr>
         <w:t>cd ..</w:t>
       </w:r>
@@ -657,6 +672,7 @@
           <w:rFonts w:ascii="Courier New" w:eastAsia="Times New Roman" w:hAnsi="Courier New" w:cs="Courier New"/>
           <w:sz w:val="20"/>
           <w:szCs w:val="20"/>
+          <w:highlight w:val="yellow"/>
         </w:rPr>
         <w:t xml:space="preserve">/backend &amp;&amp; </w:t>
       </w:r>
@@ -666,6 +682,7 @@
           <w:rFonts w:ascii="Courier New" w:eastAsia="Times New Roman" w:hAnsi="Courier New" w:cs="Courier New"/>
           <w:sz w:val="20"/>
           <w:szCs w:val="20"/>
+          <w:highlight w:val="yellow"/>
         </w:rPr>
         <w:t>npm</w:t>
       </w:r>
@@ -675,6 +692,7 @@
           <w:rFonts w:ascii="Courier New" w:eastAsia="Times New Roman" w:hAnsi="Courier New" w:cs="Courier New"/>
           <w:sz w:val="20"/>
           <w:szCs w:val="20"/>
+          <w:highlight w:val="yellow"/>
         </w:rPr>
         <w:t xml:space="preserve"> install</w:t>
       </w:r>
@@ -804,6 +822,36 @@
     <w:p>
       <w:pPr>
         <w:spacing w:before="100" w:beforeAutospacing="1" w:after="100" w:afterAutospacing="1" w:line="240" w:lineRule="auto"/>
+        <w:rPr>
+          <w:rFonts w:ascii="Courier New" w:eastAsia="Times New Roman" w:hAnsi="Courier New" w:cs="Courier New"/>
+          <w:sz w:val="20"/>
+          <w:szCs w:val="20"/>
+        </w:rPr>
+      </w:pPr>
+    </w:p>
+    <w:p>
+      <w:pPr>
+        <w:spacing w:before="100" w:beforeAutospacing="1" w:after="100" w:afterAutospacing="1" w:line="240" w:lineRule="auto"/>
+        <w:rPr>
+          <w:rFonts w:ascii="Courier New" w:eastAsia="Times New Roman" w:hAnsi="Courier New" w:cs="Courier New"/>
+          <w:sz w:val="20"/>
+          <w:szCs w:val="20"/>
+        </w:rPr>
+      </w:pPr>
+    </w:p>
+    <w:p>
+      <w:pPr>
+        <w:spacing w:before="100" w:beforeAutospacing="1" w:after="100" w:afterAutospacing="1" w:line="240" w:lineRule="auto"/>
+        <w:rPr>
+          <w:rFonts w:ascii="Times New Roman" w:eastAsia="Times New Roman" w:hAnsi="Times New Roman" w:cs="Times New Roman"/>
+          <w:sz w:val="24"/>
+          <w:szCs w:val="24"/>
+        </w:rPr>
+      </w:pPr>
+    </w:p>
+    <w:p>
+      <w:pPr>
+        <w:spacing w:before="100" w:beforeAutospacing="1" w:after="100" w:afterAutospacing="1" w:line="240" w:lineRule="auto"/>
         <w:outlineLvl w:val="2"/>
         <w:rPr>
           <w:rFonts w:ascii="Times New Roman" w:eastAsia="Times New Roman" w:hAnsi="Times New Roman" w:cs="Times New Roman"/>
@@ -821,6 +869,7 @@
           <w:sz w:val="27"/>
           <w:szCs w:val="27"/>
         </w:rPr>
+        <w:lastRenderedPageBreak/>
         <w:t>With Docker:</w:t>
       </w:r>
     </w:p>
@@ -843,55 +892,373 @@
           <w:sz w:val="24"/>
           <w:szCs w:val="24"/>
         </w:rPr>
-        <w:t>Run:</w:t>
-      </w:r>
-    </w:p>
-    <w:p>
-      <w:pPr>
-        <w:tabs>
-          <w:tab w:val="left" w:pos="916"/>
-          <w:tab w:val="left" w:pos="1832"/>
-          <w:tab w:val="left" w:pos="2748"/>
-          <w:tab w:val="left" w:pos="3664"/>
-          <w:tab w:val="left" w:pos="4580"/>
-          <w:tab w:val="left" w:pos="5496"/>
-          <w:tab w:val="left" w:pos="6412"/>
-          <w:tab w:val="left" w:pos="7328"/>
-          <w:tab w:val="left" w:pos="8244"/>
-          <w:tab w:val="left" w:pos="9160"/>
-          <w:tab w:val="left" w:pos="10076"/>
-          <w:tab w:val="left" w:pos="10992"/>
-          <w:tab w:val="left" w:pos="11908"/>
-          <w:tab w:val="left" w:pos="12824"/>
-          <w:tab w:val="left" w:pos="13740"/>
-          <w:tab w:val="left" w:pos="14656"/>
-        </w:tabs>
-        <w:spacing w:after="0" w:line="240" w:lineRule="auto"/>
+        <w:t>Run</w:t>
+      </w:r>
+      <w:r>
+        <w:rPr>
+          <w:rFonts w:ascii="Times New Roman" w:eastAsia="Times New Roman" w:hAnsi="Times New Roman" w:cs="Times New Roman"/>
+          <w:sz w:val="24"/>
+          <w:szCs w:val="24"/>
+        </w:rPr>
+        <w:t xml:space="preserve"> </w:t>
+      </w:r>
+      <w:proofErr w:type="spellStart"/>
+      <w:r>
+        <w:rPr>
+          <w:rFonts w:ascii="Times New Roman" w:eastAsia="Times New Roman" w:hAnsi="Times New Roman" w:cs="Times New Roman"/>
+          <w:sz w:val="24"/>
+          <w:szCs w:val="24"/>
+        </w:rPr>
+        <w:t>Dockerfile</w:t>
+      </w:r>
+      <w:proofErr w:type="spellEnd"/>
+      <w:r>
+        <w:rPr>
+          <w:rFonts w:ascii="Times New Roman" w:eastAsia="Times New Roman" w:hAnsi="Times New Roman" w:cs="Times New Roman"/>
+          <w:sz w:val="24"/>
+          <w:szCs w:val="24"/>
+        </w:rPr>
+        <w:t xml:space="preserve"> for the backend</w:t>
+      </w:r>
+      <w:r>
+        <w:rPr>
+          <w:rFonts w:ascii="Times New Roman" w:eastAsia="Times New Roman" w:hAnsi="Times New Roman" w:cs="Times New Roman"/>
+          <w:sz w:val="24"/>
+          <w:szCs w:val="24"/>
+        </w:rPr>
+        <w:t>:</w:t>
+      </w:r>
+    </w:p>
+    <w:p>
+      <w:pPr>
+        <w:spacing w:before="100" w:beforeAutospacing="1" w:after="100" w:afterAutospacing="1" w:line="240" w:lineRule="auto"/>
+        <w:ind w:left="1080"/>
+        <w:outlineLvl w:val="1"/>
+        <w:rPr>
+          <w:rFonts w:ascii="Courier New" w:eastAsia="Times New Roman" w:hAnsi="Courier New" w:cs="Courier New"/>
+          <w:sz w:val="20"/>
+          <w:szCs w:val="20"/>
+        </w:rPr>
+      </w:pPr>
+      <w:r>
+        <w:rPr>
+          <w:rFonts w:ascii="Courier New" w:eastAsia="Times New Roman" w:hAnsi="Courier New" w:cs="Courier New"/>
+          <w:sz w:val="20"/>
+          <w:szCs w:val="20"/>
+        </w:rPr>
+        <w:t># Build the Docker image for the backend</w:t>
+      </w:r>
+    </w:p>
+    <w:p>
+      <w:pPr>
+        <w:spacing w:before="100" w:beforeAutospacing="1" w:after="100" w:afterAutospacing="1" w:line="240" w:lineRule="auto"/>
+        <w:ind w:left="1080"/>
+        <w:outlineLvl w:val="1"/>
+        <w:rPr>
+          <w:rFonts w:ascii="Courier New" w:eastAsia="Times New Roman" w:hAnsi="Courier New" w:cs="Courier New"/>
+          <w:sz w:val="20"/>
+          <w:szCs w:val="20"/>
+        </w:rPr>
+      </w:pPr>
+      <w:proofErr w:type="gramStart"/>
+      <w:r>
+        <w:rPr>
+          <w:rFonts w:ascii="Courier New" w:eastAsia="Times New Roman" w:hAnsi="Courier New" w:cs="Courier New"/>
+          <w:sz w:val="20"/>
+          <w:szCs w:val="20"/>
+          <w:highlight w:val="yellow"/>
+        </w:rPr>
+        <w:t>docker</w:t>
+      </w:r>
+      <w:proofErr w:type="gramEnd"/>
+      <w:r>
+        <w:rPr>
+          <w:rFonts w:ascii="Courier New" w:eastAsia="Times New Roman" w:hAnsi="Courier New" w:cs="Courier New"/>
+          <w:sz w:val="20"/>
+          <w:szCs w:val="20"/>
+          <w:highlight w:val="yellow"/>
+        </w:rPr>
+        <w:t xml:space="preserve"> build -t backend .</w:t>
+      </w:r>
+    </w:p>
+    <w:p>
+      <w:pPr>
+        <w:spacing w:before="100" w:beforeAutospacing="1" w:after="100" w:afterAutospacing="1" w:line="240" w:lineRule="auto"/>
+        <w:ind w:left="1080"/>
+        <w:outlineLvl w:val="1"/>
+        <w:rPr>
+          <w:rFonts w:ascii="Courier New" w:eastAsia="Times New Roman" w:hAnsi="Courier New" w:cs="Courier New"/>
+          <w:sz w:val="20"/>
+          <w:szCs w:val="20"/>
+        </w:rPr>
+      </w:pPr>
+    </w:p>
+    <w:p>
+      <w:pPr>
+        <w:spacing w:before="100" w:beforeAutospacing="1" w:after="100" w:afterAutospacing="1" w:line="240" w:lineRule="auto"/>
+        <w:ind w:left="1080"/>
+        <w:outlineLvl w:val="1"/>
+        <w:rPr>
+          <w:rFonts w:ascii="Courier New" w:eastAsia="Times New Roman" w:hAnsi="Courier New" w:cs="Courier New"/>
+          <w:sz w:val="20"/>
+          <w:szCs w:val="20"/>
+        </w:rPr>
+      </w:pPr>
+      <w:r>
+        <w:rPr>
+          <w:rFonts w:ascii="Courier New" w:eastAsia="Times New Roman" w:hAnsi="Courier New" w:cs="Courier New"/>
+          <w:sz w:val="20"/>
+          <w:szCs w:val="20"/>
+        </w:rPr>
+        <w:t># Run the Docker container for the backend</w:t>
+      </w:r>
+    </w:p>
+    <w:p>
+      <w:pPr>
+        <w:spacing w:before="100" w:beforeAutospacing="1" w:after="100" w:afterAutospacing="1" w:line="240" w:lineRule="auto"/>
+        <w:ind w:left="1080"/>
+        <w:outlineLvl w:val="1"/>
+        <w:rPr>
+          <w:rFonts w:ascii="Courier New" w:eastAsia="Times New Roman" w:hAnsi="Courier New" w:cs="Courier New"/>
+          <w:sz w:val="20"/>
+          <w:szCs w:val="20"/>
+        </w:rPr>
+      </w:pPr>
+      <w:proofErr w:type="gramStart"/>
+      <w:r>
+        <w:rPr>
+          <w:rFonts w:ascii="Courier New" w:eastAsia="Times New Roman" w:hAnsi="Courier New" w:cs="Courier New"/>
+          <w:sz w:val="20"/>
+          <w:szCs w:val="20"/>
+          <w:highlight w:val="yellow"/>
+        </w:rPr>
+        <w:t>docker</w:t>
+      </w:r>
+      <w:proofErr w:type="gramEnd"/>
+      <w:r>
+        <w:rPr>
+          <w:rFonts w:ascii="Courier New" w:eastAsia="Times New Roman" w:hAnsi="Courier New" w:cs="Courier New"/>
+          <w:sz w:val="20"/>
+          <w:szCs w:val="20"/>
+          <w:highlight w:val="yellow"/>
+        </w:rPr>
+        <w:t xml:space="preserve"> run -p 5000:5000 backend</w:t>
+      </w:r>
+    </w:p>
+    <w:p>
+      <w:pPr>
+        <w:spacing w:before="100" w:beforeAutospacing="1" w:after="100" w:afterAutospacing="1" w:line="240" w:lineRule="auto"/>
+        <w:ind w:left="1440"/>
+        <w:rPr>
+          <w:rFonts w:ascii="Times New Roman" w:eastAsia="Times New Roman" w:hAnsi="Times New Roman" w:cs="Times New Roman"/>
+          <w:sz w:val="24"/>
+          <w:szCs w:val="24"/>
+        </w:rPr>
+      </w:pPr>
+    </w:p>
+    <w:p>
+      <w:pPr>
+        <w:numPr>
+          <w:ilvl w:val="0"/>
+          <w:numId w:val="4"/>
+        </w:numPr>
+        <w:spacing w:before="100" w:beforeAutospacing="1" w:after="100" w:afterAutospacing="1" w:line="240" w:lineRule="auto"/>
+        <w:rPr>
+          <w:rFonts w:ascii="Times New Roman" w:eastAsia="Times New Roman" w:hAnsi="Times New Roman" w:cs="Times New Roman"/>
+          <w:sz w:val="24"/>
+          <w:szCs w:val="24"/>
+        </w:rPr>
+      </w:pPr>
+      <w:r>
+        <w:rPr>
+          <w:rFonts w:ascii="Times New Roman" w:eastAsia="Times New Roman" w:hAnsi="Times New Roman" w:cs="Times New Roman"/>
+          <w:sz w:val="24"/>
+          <w:szCs w:val="24"/>
+        </w:rPr>
+        <w:t>Run</w:t>
+      </w:r>
+      <w:r>
+        <w:rPr>
+          <w:rFonts w:ascii="Times New Roman" w:eastAsia="Times New Roman" w:hAnsi="Times New Roman" w:cs="Times New Roman"/>
+          <w:sz w:val="24"/>
+          <w:szCs w:val="24"/>
+        </w:rPr>
+        <w:t xml:space="preserve"> </w:t>
+      </w:r>
+      <w:proofErr w:type="spellStart"/>
+      <w:r>
+        <w:rPr>
+          <w:rFonts w:ascii="Times New Roman" w:eastAsia="Times New Roman" w:hAnsi="Times New Roman" w:cs="Times New Roman"/>
+          <w:sz w:val="24"/>
+          <w:szCs w:val="24"/>
+        </w:rPr>
+        <w:t>Dockerfile</w:t>
+      </w:r>
+      <w:proofErr w:type="spellEnd"/>
+      <w:r>
+        <w:rPr>
+          <w:rFonts w:ascii="Times New Roman" w:eastAsia="Times New Roman" w:hAnsi="Times New Roman" w:cs="Times New Roman"/>
+          <w:sz w:val="24"/>
+          <w:szCs w:val="24"/>
+        </w:rPr>
+        <w:t xml:space="preserve"> for the </w:t>
+      </w:r>
+      <w:r>
+        <w:rPr>
+          <w:rFonts w:ascii="Times New Roman" w:eastAsia="Times New Roman" w:hAnsi="Times New Roman" w:cs="Times New Roman"/>
+          <w:sz w:val="24"/>
+          <w:szCs w:val="24"/>
+        </w:rPr>
+        <w:t>frontend</w:t>
+      </w:r>
+      <w:r>
+        <w:rPr>
+          <w:rFonts w:ascii="Times New Roman" w:eastAsia="Times New Roman" w:hAnsi="Times New Roman" w:cs="Times New Roman"/>
+          <w:sz w:val="24"/>
+          <w:szCs w:val="24"/>
+        </w:rPr>
+        <w:t>:</w:t>
+      </w:r>
+    </w:p>
+    <w:p>
+      <w:pPr>
+        <w:spacing w:before="100" w:beforeAutospacing="1" w:after="100" w:afterAutospacing="1" w:line="240" w:lineRule="auto"/>
         <w:ind w:left="720"/>
         <w:rPr>
-          <w:rFonts w:ascii="Courier New" w:eastAsia="Times New Roman" w:hAnsi="Courier New" w:cs="Courier New"/>
-          <w:sz w:val="20"/>
-          <w:szCs w:val="20"/>
+          <w:rFonts w:ascii="Courier New" w:hAnsi="Courier New" w:cs="Courier New"/>
+          <w:sz w:val="20"/>
+        </w:rPr>
+      </w:pPr>
+      <w:r>
+        <w:rPr>
+          <w:rStyle w:val="hljs-comment"/>
+          <w:rFonts w:ascii="Courier New" w:hAnsi="Courier New" w:cs="Courier New"/>
+          <w:sz w:val="20"/>
+        </w:rPr>
+        <w:t># Build the Docker image for the frontend</w:t>
+      </w:r>
+      <w:r>
+        <w:rPr>
+          <w:rFonts w:ascii="Courier New" w:hAnsi="Courier New" w:cs="Courier New"/>
+          <w:sz w:val="20"/>
+        </w:rPr>
+        <w:t xml:space="preserve"> </w:t>
+      </w:r>
+    </w:p>
+    <w:p>
+      <w:pPr>
+        <w:spacing w:before="100" w:beforeAutospacing="1" w:after="100" w:afterAutospacing="1" w:line="240" w:lineRule="auto"/>
+        <w:ind w:left="720"/>
+        <w:rPr>
+          <w:rFonts w:ascii="Courier New" w:hAnsi="Courier New" w:cs="Courier New"/>
+          <w:color w:val="000000" w:themeColor="text1"/>
+          <w:sz w:val="20"/>
         </w:rPr>
       </w:pPr>
       <w:proofErr w:type="gramStart"/>
       <w:r>
         <w:rPr>
-          <w:rFonts w:ascii="Courier New" w:eastAsia="Times New Roman" w:hAnsi="Courier New" w:cs="Courier New"/>
-          <w:sz w:val="20"/>
-          <w:szCs w:val="20"/>
-        </w:rPr>
-        <w:t>docker-</w:t>
+          <w:rFonts w:ascii="Courier New" w:hAnsi="Courier New" w:cs="Courier New"/>
+          <w:color w:val="000000" w:themeColor="text1"/>
+          <w:sz w:val="20"/>
+          <w:highlight w:val="yellow"/>
+        </w:rPr>
+        <w:t>docker</w:t>
       </w:r>
       <w:proofErr w:type="gramEnd"/>
       <w:r>
         <w:rPr>
-          <w:rFonts w:ascii="Courier New" w:eastAsia="Times New Roman" w:hAnsi="Courier New" w:cs="Courier New"/>
-          <w:sz w:val="20"/>
-          <w:szCs w:val="20"/>
-        </w:rPr>
-        <w:t>compose up --build</w:t>
-      </w:r>
+          <w:rFonts w:ascii="Courier New" w:hAnsi="Courier New" w:cs="Courier New"/>
+          <w:color w:val="000000" w:themeColor="text1"/>
+          <w:sz w:val="20"/>
+          <w:highlight w:val="yellow"/>
+        </w:rPr>
+        <w:t xml:space="preserve"> build -t frontend .</w:t>
+      </w:r>
+      <w:r>
+        <w:rPr>
+          <w:rFonts w:ascii="Courier New" w:hAnsi="Courier New" w:cs="Courier New"/>
+          <w:color w:val="000000" w:themeColor="text1"/>
+          <w:sz w:val="20"/>
+        </w:rPr>
+        <w:t xml:space="preserve"> </w:t>
+      </w:r>
+    </w:p>
+    <w:p>
+      <w:pPr>
+        <w:spacing w:before="100" w:beforeAutospacing="1" w:after="100" w:afterAutospacing="1" w:line="240" w:lineRule="auto"/>
+        <w:ind w:left="720"/>
+        <w:rPr>
+          <w:rFonts w:ascii="Courier New" w:hAnsi="Courier New" w:cs="Courier New"/>
+          <w:sz w:val="20"/>
+        </w:rPr>
+      </w:pPr>
+      <w:r>
+        <w:rPr>
+          <w:rStyle w:val="hljs-comment"/>
+          <w:rFonts w:ascii="Courier New" w:hAnsi="Courier New" w:cs="Courier New"/>
+          <w:sz w:val="20"/>
+        </w:rPr>
+        <w:t># Run the Docker container for the frontend</w:t>
+      </w:r>
+      <w:r>
+        <w:rPr>
+          <w:rFonts w:ascii="Courier New" w:hAnsi="Courier New" w:cs="Courier New"/>
+          <w:sz w:val="20"/>
+        </w:rPr>
+        <w:t xml:space="preserve"> </w:t>
+      </w:r>
+    </w:p>
+    <w:p>
+      <w:pPr>
+        <w:spacing w:before="100" w:beforeAutospacing="1" w:after="100" w:afterAutospacing="1" w:line="240" w:lineRule="auto"/>
+        <w:ind w:left="720"/>
+        <w:rPr>
+          <w:rFonts w:ascii="Courier New" w:eastAsia="Times New Roman" w:hAnsi="Courier New" w:cs="Courier New"/>
+          <w:szCs w:val="24"/>
+        </w:rPr>
+      </w:pPr>
+      <w:proofErr w:type="gramStart"/>
+      <w:r>
+        <w:rPr>
+          <w:rFonts w:ascii="Courier New" w:hAnsi="Courier New" w:cs="Courier New"/>
+          <w:sz w:val="20"/>
+          <w:highlight w:val="yellow"/>
+        </w:rPr>
+        <w:t>docker</w:t>
+      </w:r>
+      <w:proofErr w:type="gramEnd"/>
+      <w:r>
+        <w:rPr>
+          <w:rFonts w:ascii="Courier New" w:hAnsi="Courier New" w:cs="Courier New"/>
+          <w:sz w:val="20"/>
+          <w:highlight w:val="yellow"/>
+        </w:rPr>
+        <w:t xml:space="preserve"> run -p 5173:5173 frontend</w:t>
+      </w:r>
+    </w:p>
+    <w:p>
+      <w:pPr>
+        <w:pStyle w:val="ListParagraph"/>
+        <w:spacing w:before="100" w:beforeAutospacing="1" w:after="100" w:afterAutospacing="1" w:line="240" w:lineRule="auto"/>
+        <w:outlineLvl w:val="1"/>
+        <w:rPr>
+          <w:rFonts w:ascii="Courier New" w:eastAsia="Times New Roman" w:hAnsi="Courier New" w:cs="Courier New"/>
+          <w:sz w:val="20"/>
+          <w:szCs w:val="20"/>
+        </w:rPr>
+      </w:pPr>
+    </w:p>
+    <w:p>
+      <w:pPr>
+        <w:spacing w:before="100" w:beforeAutospacing="1" w:after="100" w:afterAutospacing="1" w:line="240" w:lineRule="auto"/>
+        <w:outlineLvl w:val="1"/>
+        <w:rPr>
+          <w:rFonts w:ascii="Courier New" w:eastAsia="Times New Roman" w:hAnsi="Courier New" w:cs="Courier New"/>
+          <w:sz w:val="20"/>
+          <w:szCs w:val="20"/>
+        </w:rPr>
+      </w:pPr>
     </w:p>
     <w:p>
       <w:pPr>
@@ -913,7 +1280,6 @@
           <w:sz w:val="36"/>
           <w:szCs w:val="36"/>
         </w:rPr>
-        <w:lastRenderedPageBreak/>
         <w:t>Endpoints:</w:t>
       </w:r>
     </w:p>
@@ -1005,10 +1371,7 @@
         </w:pBdr>
       </w:pPr>
     </w:p>
-    <w:p>
-      <w:bookmarkStart w:id="0" w:name="_GoBack"/>
-      <w:bookmarkEnd w:id="0"/>
-    </w:p>
+    <w:p/>
     <w:sectPr>
       <w:pgSz w:w="12240" w:h="15840"/>
       <w:pgMar w:top="1440" w:right="1440" w:bottom="1440" w:left="1440" w:header="720" w:footer="720" w:gutter="0"/>
@@ -1186,7 +1549,7 @@
         <w:ind w:left="720" w:hanging="360"/>
       </w:pPr>
     </w:lvl>
-    <w:lvl w:ilvl="1" w:tentative="1">
+    <w:lvl w:ilvl="1">
       <w:start w:val="1"/>
       <w:numFmt w:val="decimal"/>
       <w:lvlText w:val="%2."/>
@@ -1875,6 +2238,7 @@
   <w:style w:type="paragraph" w:default="1" w:styleId="Normal">
     <w:name w:val="Normal"/>
     <w:qFormat/>
+    <w:rsid w:val="00102B8B"/>
   </w:style>
   <w:style w:type="paragraph" w:styleId="Heading1">
     <w:name w:val="heading 1"/>
@@ -2096,6 +2460,22 @@
     <w:name w:val="hljs-built_in"/>
     <w:basedOn w:val="DefaultParagraphFont"/>
     <w:rsid w:val="00D67017"/>
+  </w:style>
+  <w:style w:type="paragraph" w:styleId="ListParagraph">
+    <w:name w:val="List Paragraph"/>
+    <w:basedOn w:val="Normal"/>
+    <w:uiPriority w:val="34"/>
+    <w:qFormat/>
+    <w:rsid w:val="00102B8B"/>
+    <w:pPr>
+      <w:ind w:left="720"/>
+      <w:contextualSpacing/>
+    </w:pPr>
+  </w:style>
+  <w:style w:type="character" w:customStyle="1" w:styleId="hljs-comment">
+    <w:name w:val="hljs-comment"/>
+    <w:basedOn w:val="DefaultParagraphFont"/>
+    <w:rsid w:val="00102B8B"/>
   </w:style>
 </w:styles>
 </file>
@@ -2259,6 +2639,7 @@
   <w:style w:type="paragraph" w:default="1" w:styleId="Normal">
     <w:name w:val="Normal"/>
     <w:qFormat/>
+    <w:rsid w:val="00102B8B"/>
   </w:style>
   <w:style w:type="paragraph" w:styleId="Heading1">
     <w:name w:val="heading 1"/>
@@ -2480,6 +2861,22 @@
     <w:name w:val="hljs-built_in"/>
     <w:basedOn w:val="DefaultParagraphFont"/>
     <w:rsid w:val="00D67017"/>
+  </w:style>
+  <w:style w:type="paragraph" w:styleId="ListParagraph">
+    <w:name w:val="List Paragraph"/>
+    <w:basedOn w:val="Normal"/>
+    <w:uiPriority w:val="34"/>
+    <w:qFormat/>
+    <w:rsid w:val="00102B8B"/>
+    <w:pPr>
+      <w:ind w:left="720"/>
+      <w:contextualSpacing/>
+    </w:pPr>
+  </w:style>
+  <w:style w:type="character" w:customStyle="1" w:styleId="hljs-comment">
+    <w:name w:val="hljs-comment"/>
+    <w:basedOn w:val="DefaultParagraphFont"/>
+    <w:rsid w:val="00102B8B"/>
   </w:style>
 </w:styles>
 </file>

</xml_diff>

<commit_message>
addign Docker compose file
</commit_message>
<xml_diff>
--- a/ReadMe.docx
+++ b/ReadMe.docx
@@ -625,8 +625,6 @@
         </w:rPr>
         <w:t xml:space="preserve"> install</w:t>
       </w:r>
-      <w:bookmarkStart w:id="0" w:name="_GoBack"/>
-      <w:bookmarkEnd w:id="0"/>
     </w:p>
     <w:p>
       <w:pPr>
@@ -746,6 +744,7 @@
           <w:rFonts w:ascii="Courier New" w:eastAsia="Times New Roman" w:hAnsi="Courier New" w:cs="Courier New"/>
           <w:sz w:val="20"/>
           <w:szCs w:val="20"/>
+          <w:highlight w:val="yellow"/>
         </w:rPr>
         <w:t>npm</w:t>
       </w:r>
@@ -755,6 +754,7 @@
           <w:rFonts w:ascii="Courier New" w:eastAsia="Times New Roman" w:hAnsi="Courier New" w:cs="Courier New"/>
           <w:sz w:val="20"/>
           <w:szCs w:val="20"/>
+          <w:highlight w:val="yellow"/>
         </w:rPr>
         <w:t xml:space="preserve"> run </w:t>
       </w:r>
@@ -764,6 +764,7 @@
           <w:rFonts w:ascii="Courier New" w:eastAsia="Times New Roman" w:hAnsi="Courier New" w:cs="Courier New"/>
           <w:sz w:val="20"/>
           <w:szCs w:val="20"/>
+          <w:highlight w:val="yellow"/>
         </w:rPr>
         <w:t>dev</w:t>
       </w:r>
@@ -796,6 +797,7 @@
           <w:rFonts w:ascii="Courier New" w:eastAsia="Times New Roman" w:hAnsi="Courier New" w:cs="Courier New"/>
           <w:sz w:val="20"/>
           <w:szCs w:val="20"/>
+          <w:highlight w:val="yellow"/>
         </w:rPr>
         <w:t>npm</w:t>
       </w:r>
@@ -805,6 +807,7 @@
           <w:rFonts w:ascii="Courier New" w:eastAsia="Times New Roman" w:hAnsi="Courier New" w:cs="Courier New"/>
           <w:sz w:val="20"/>
           <w:szCs w:val="20"/>
+          <w:highlight w:val="yellow"/>
         </w:rPr>
         <w:t xml:space="preserve"> run </w:t>
       </w:r>
@@ -814,6 +817,7 @@
           <w:rFonts w:ascii="Courier New" w:eastAsia="Times New Roman" w:hAnsi="Courier New" w:cs="Courier New"/>
           <w:sz w:val="20"/>
           <w:szCs w:val="20"/>
+          <w:highlight w:val="yellow"/>
         </w:rPr>
         <w:t>dev</w:t>
       </w:r>
@@ -848,6 +852,8 @@
           <w:szCs w:val="24"/>
         </w:rPr>
       </w:pPr>
+      <w:bookmarkStart w:id="0" w:name="_GoBack"/>
+      <w:bookmarkEnd w:id="0"/>
     </w:p>
     <w:p>
       <w:pPr>
@@ -875,152 +881,223 @@
     </w:p>
     <w:p>
       <w:pPr>
+        <w:pStyle w:val="ListParagraph"/>
         <w:numPr>
-          <w:ilvl w:val="0"/>
-          <w:numId w:val="4"/>
+          <w:ilvl w:val="2"/>
+          <w:numId w:val="3"/>
         </w:numPr>
         <w:spacing w:before="100" w:beforeAutospacing="1" w:after="100" w:afterAutospacing="1" w:line="240" w:lineRule="auto"/>
-        <w:rPr>
-          <w:rFonts w:ascii="Times New Roman" w:eastAsia="Times New Roman" w:hAnsi="Times New Roman" w:cs="Times New Roman"/>
-          <w:sz w:val="24"/>
-          <w:szCs w:val="24"/>
-        </w:rPr>
-      </w:pPr>
-      <w:r>
-        <w:rPr>
-          <w:rFonts w:ascii="Times New Roman" w:eastAsia="Times New Roman" w:hAnsi="Times New Roman" w:cs="Times New Roman"/>
-          <w:sz w:val="24"/>
-          <w:szCs w:val="24"/>
-        </w:rPr>
-        <w:t>Run</w:t>
-      </w:r>
-      <w:r>
-        <w:rPr>
-          <w:rFonts w:ascii="Times New Roman" w:eastAsia="Times New Roman" w:hAnsi="Times New Roman" w:cs="Times New Roman"/>
-          <w:sz w:val="24"/>
-          <w:szCs w:val="24"/>
-        </w:rPr>
-        <w:t xml:space="preserve"> </w:t>
+        <w:ind w:left="360"/>
+        <w:outlineLvl w:val="2"/>
+        <w:rPr>
+          <w:rFonts w:ascii="Times New Roman" w:eastAsia="Times New Roman" w:hAnsi="Times New Roman" w:cs="Times New Roman"/>
+          <w:bCs/>
+          <w:sz w:val="27"/>
+          <w:szCs w:val="27"/>
+        </w:rPr>
+      </w:pPr>
+      <w:r>
+        <w:rPr>
+          <w:rFonts w:ascii="Times New Roman" w:eastAsia="Times New Roman" w:hAnsi="Times New Roman" w:cs="Times New Roman"/>
+          <w:bCs/>
+          <w:sz w:val="27"/>
+          <w:szCs w:val="27"/>
+        </w:rPr>
+        <w:t>Place</w:t>
+      </w:r>
+      <w:r>
+        <w:rPr>
+          <w:rFonts w:ascii="Times New Roman" w:eastAsia="Times New Roman" w:hAnsi="Times New Roman" w:cs="Times New Roman"/>
+          <w:bCs/>
+          <w:sz w:val="27"/>
+          <w:szCs w:val="27"/>
+        </w:rPr>
+        <w:t xml:space="preserve">     </w:t>
+      </w:r>
+      <w:r>
+        <w:rPr>
+          <w:rFonts w:ascii="Courier New" w:eastAsia="Times New Roman" w:hAnsi="Courier New" w:cs="Courier New"/>
+          <w:b/>
+          <w:bCs/>
+          <w:szCs w:val="27"/>
+        </w:rPr>
+        <w:t>doc</w:t>
+      </w:r>
+      <w:r>
+        <w:rPr>
+          <w:rFonts w:ascii="Courier New" w:eastAsia="Times New Roman" w:hAnsi="Courier New" w:cs="Courier New"/>
+          <w:b/>
+          <w:bCs/>
+          <w:szCs w:val="27"/>
+        </w:rPr>
+        <w:t>ker-</w:t>
       </w:r>
       <w:proofErr w:type="spellStart"/>
       <w:r>
         <w:rPr>
-          <w:rFonts w:ascii="Times New Roman" w:eastAsia="Times New Roman" w:hAnsi="Times New Roman" w:cs="Times New Roman"/>
-          <w:sz w:val="24"/>
-          <w:szCs w:val="24"/>
-        </w:rPr>
-        <w:t>Dockerfile</w:t>
+          <w:rFonts w:ascii="Courier New" w:eastAsia="Times New Roman" w:hAnsi="Courier New" w:cs="Courier New"/>
+          <w:b/>
+          <w:bCs/>
+          <w:szCs w:val="27"/>
+        </w:rPr>
+        <w:t>compose.</w:t>
+      </w:r>
+      <w:r>
+        <w:rPr>
+          <w:rFonts w:ascii="Courier New" w:eastAsia="Times New Roman" w:hAnsi="Courier New" w:cs="Courier New"/>
+          <w:b/>
+          <w:bCs/>
+          <w:szCs w:val="27"/>
+        </w:rPr>
+        <w:t>yml</w:t>
       </w:r>
       <w:proofErr w:type="spellEnd"/>
       <w:r>
         <w:rPr>
           <w:rFonts w:ascii="Times New Roman" w:eastAsia="Times New Roman" w:hAnsi="Times New Roman" w:cs="Times New Roman"/>
-          <w:sz w:val="24"/>
-          <w:szCs w:val="24"/>
-        </w:rPr>
-        <w:t xml:space="preserve"> for the backend</w:t>
-      </w:r>
-      <w:r>
-        <w:rPr>
-          <w:rFonts w:ascii="Times New Roman" w:eastAsia="Times New Roman" w:hAnsi="Times New Roman" w:cs="Times New Roman"/>
-          <w:sz w:val="24"/>
-          <w:szCs w:val="24"/>
-        </w:rPr>
-        <w:t>:</w:t>
-      </w:r>
-    </w:p>
-    <w:p>
-      <w:pPr>
-        <w:spacing w:before="100" w:beforeAutospacing="1" w:after="100" w:afterAutospacing="1" w:line="240" w:lineRule="auto"/>
-        <w:ind w:left="1080"/>
-        <w:outlineLvl w:val="1"/>
-        <w:rPr>
-          <w:rFonts w:ascii="Courier New" w:eastAsia="Times New Roman" w:hAnsi="Courier New" w:cs="Courier New"/>
-          <w:sz w:val="20"/>
-          <w:szCs w:val="20"/>
-        </w:rPr>
-      </w:pPr>
-      <w:r>
-        <w:rPr>
-          <w:rFonts w:ascii="Courier New" w:eastAsia="Times New Roman" w:hAnsi="Courier New" w:cs="Courier New"/>
-          <w:sz w:val="20"/>
-          <w:szCs w:val="20"/>
-        </w:rPr>
-        <w:t># Build the Docker image for the backend</w:t>
-      </w:r>
-    </w:p>
-    <w:p>
-      <w:pPr>
-        <w:spacing w:before="100" w:beforeAutospacing="1" w:after="100" w:afterAutospacing="1" w:line="240" w:lineRule="auto"/>
-        <w:ind w:left="1080"/>
-        <w:outlineLvl w:val="1"/>
-        <w:rPr>
-          <w:rFonts w:ascii="Courier New" w:eastAsia="Times New Roman" w:hAnsi="Courier New" w:cs="Courier New"/>
-          <w:sz w:val="20"/>
-          <w:szCs w:val="20"/>
-        </w:rPr>
-      </w:pPr>
+          <w:b/>
+          <w:bCs/>
+          <w:szCs w:val="27"/>
+        </w:rPr>
+        <w:t xml:space="preserve">      </w:t>
+      </w:r>
+      <w:r>
+        <w:rPr>
+          <w:rFonts w:ascii="Times New Roman" w:eastAsia="Times New Roman" w:hAnsi="Times New Roman" w:cs="Times New Roman"/>
+          <w:bCs/>
+          <w:szCs w:val="27"/>
+        </w:rPr>
+        <w:t>file</w:t>
+      </w:r>
+      <w:r>
+        <w:rPr>
+          <w:rFonts w:ascii="Times New Roman" w:eastAsia="Times New Roman" w:hAnsi="Times New Roman" w:cs="Times New Roman"/>
+          <w:bCs/>
+          <w:szCs w:val="27"/>
+        </w:rPr>
+        <w:t xml:space="preserve"> in the root and run the following command.</w:t>
+      </w:r>
+    </w:p>
+    <w:p>
+      <w:pPr>
+        <w:pStyle w:val="ListParagraph"/>
+        <w:spacing w:before="100" w:beforeAutospacing="1" w:after="100" w:afterAutospacing="1" w:line="240" w:lineRule="auto"/>
+        <w:ind w:left="360"/>
+        <w:outlineLvl w:val="2"/>
+        <w:rPr>
+          <w:rFonts w:ascii="Times New Roman" w:eastAsia="Times New Roman" w:hAnsi="Times New Roman" w:cs="Times New Roman"/>
+          <w:bCs/>
+          <w:sz w:val="27"/>
+          <w:szCs w:val="27"/>
+        </w:rPr>
+      </w:pPr>
+    </w:p>
+    <w:p>
+      <w:pPr>
+        <w:pStyle w:val="ListParagraph"/>
+        <w:spacing w:before="100" w:beforeAutospacing="1" w:after="100" w:afterAutospacing="1" w:line="240" w:lineRule="auto"/>
+        <w:ind w:left="360"/>
+        <w:outlineLvl w:val="2"/>
+        <w:rPr>
+          <w:rFonts w:ascii="Times New Roman" w:eastAsia="Times New Roman" w:hAnsi="Times New Roman" w:cs="Times New Roman"/>
+          <w:bCs/>
+          <w:sz w:val="28"/>
+          <w:szCs w:val="27"/>
+        </w:rPr>
+      </w:pPr>
+      <w:r>
+        <w:rPr>
+          <w:rFonts w:ascii="Times New Roman" w:hAnsi="Times New Roman" w:cs="Times New Roman"/>
+          <w:sz w:val="24"/>
+        </w:rPr>
+        <w:t>Build and run the project using Docker Compose:</w:t>
+      </w:r>
+    </w:p>
+    <w:p>
+      <w:pPr>
+        <w:spacing w:before="100" w:beforeAutospacing="1" w:after="100" w:afterAutospacing="1" w:line="240" w:lineRule="auto"/>
+        <w:rPr>
+          <w:rFonts w:ascii="Courier New" w:eastAsia="Times New Roman" w:hAnsi="Courier New" w:cs="Courier New"/>
+          <w:sz w:val="24"/>
+          <w:szCs w:val="24"/>
+        </w:rPr>
+      </w:pPr>
+      <w:r>
+        <w:rPr>
+          <w:rFonts w:ascii="Times New Roman" w:eastAsia="Times New Roman" w:hAnsi="Times New Roman" w:cs="Times New Roman"/>
+          <w:sz w:val="24"/>
+          <w:szCs w:val="24"/>
+        </w:rPr>
+        <w:tab/>
+      </w:r>
       <w:proofErr w:type="gramStart"/>
       <w:r>
         <w:rPr>
           <w:rFonts w:ascii="Courier New" w:eastAsia="Times New Roman" w:hAnsi="Courier New" w:cs="Courier New"/>
-          <w:sz w:val="20"/>
-          <w:szCs w:val="20"/>
+          <w:sz w:val="24"/>
+          <w:szCs w:val="24"/>
           <w:highlight w:val="yellow"/>
         </w:rPr>
-        <w:t>docker</w:t>
+        <w:t>docker-</w:t>
       </w:r>
       <w:proofErr w:type="gramEnd"/>
       <w:r>
         <w:rPr>
           <w:rFonts w:ascii="Courier New" w:eastAsia="Times New Roman" w:hAnsi="Courier New" w:cs="Courier New"/>
-          <w:sz w:val="20"/>
-          <w:szCs w:val="20"/>
+          <w:sz w:val="24"/>
+          <w:szCs w:val="24"/>
           <w:highlight w:val="yellow"/>
         </w:rPr>
-        <w:t xml:space="preserve"> build -t backend .</w:t>
-      </w:r>
-    </w:p>
-    <w:p>
-      <w:pPr>
-        <w:spacing w:before="100" w:beforeAutospacing="1" w:after="100" w:afterAutospacing="1" w:line="240" w:lineRule="auto"/>
-        <w:ind w:left="1080"/>
-        <w:outlineLvl w:val="1"/>
-        <w:rPr>
-          <w:rFonts w:ascii="Courier New" w:eastAsia="Times New Roman" w:hAnsi="Courier New" w:cs="Courier New"/>
-          <w:sz w:val="20"/>
-          <w:szCs w:val="20"/>
-        </w:rPr>
-      </w:pPr>
-    </w:p>
-    <w:p>
-      <w:pPr>
-        <w:spacing w:before="100" w:beforeAutospacing="1" w:after="100" w:afterAutospacing="1" w:line="240" w:lineRule="auto"/>
-        <w:ind w:left="1080"/>
-        <w:outlineLvl w:val="1"/>
-        <w:rPr>
-          <w:rFonts w:ascii="Courier New" w:eastAsia="Times New Roman" w:hAnsi="Courier New" w:cs="Courier New"/>
-          <w:sz w:val="20"/>
-          <w:szCs w:val="20"/>
-        </w:rPr>
-      </w:pPr>
-      <w:r>
-        <w:rPr>
-          <w:rFonts w:ascii="Courier New" w:eastAsia="Times New Roman" w:hAnsi="Courier New" w:cs="Courier New"/>
-          <w:sz w:val="20"/>
-          <w:szCs w:val="20"/>
-        </w:rPr>
-        <w:t># Run the Docker container for the backend</w:t>
-      </w:r>
-    </w:p>
-    <w:p>
-      <w:pPr>
-        <w:spacing w:before="100" w:beforeAutospacing="1" w:after="100" w:afterAutospacing="1" w:line="240" w:lineRule="auto"/>
-        <w:ind w:left="1080"/>
-        <w:outlineLvl w:val="1"/>
-        <w:rPr>
-          <w:rFonts w:ascii="Courier New" w:eastAsia="Times New Roman" w:hAnsi="Courier New" w:cs="Courier New"/>
-          <w:sz w:val="20"/>
+        <w:t xml:space="preserve">compose up </w:t>
+      </w:r>
+      <w:r>
+        <w:rPr>
+          <w:rFonts w:ascii="Courier New" w:eastAsia="Times New Roman" w:hAnsi="Courier New" w:cs="Courier New"/>
+          <w:sz w:val="24"/>
+          <w:szCs w:val="24"/>
+          <w:highlight w:val="yellow"/>
+        </w:rPr>
+        <w:t>–</w:t>
+      </w:r>
+      <w:r>
+        <w:rPr>
+          <w:rFonts w:ascii="Courier New" w:eastAsia="Times New Roman" w:hAnsi="Courier New" w:cs="Courier New"/>
+          <w:sz w:val="24"/>
+          <w:szCs w:val="24"/>
+          <w:highlight w:val="yellow"/>
+        </w:rPr>
+        <w:t>build</w:t>
+      </w:r>
+    </w:p>
+    <w:p>
+      <w:pPr>
+        <w:spacing w:before="100" w:beforeAutospacing="1" w:after="100" w:afterAutospacing="1" w:line="240" w:lineRule="auto"/>
+        <w:rPr>
+          <w:rFonts w:ascii="Times New Roman" w:hAnsi="Times New Roman" w:cs="Times New Roman"/>
+          <w:sz w:val="24"/>
+        </w:rPr>
+      </w:pPr>
+      <w:r>
+        <w:rPr>
+          <w:rFonts w:ascii="Times New Roman" w:hAnsi="Times New Roman" w:cs="Times New Roman"/>
+          <w:sz w:val="24"/>
+        </w:rPr>
+        <w:t xml:space="preserve">      </w:t>
+      </w:r>
+      <w:r>
+        <w:rPr>
+          <w:rFonts w:ascii="Times New Roman" w:hAnsi="Times New Roman" w:cs="Times New Roman"/>
+          <w:sz w:val="24"/>
+        </w:rPr>
+        <w:t>Stop the containers:</w:t>
+      </w:r>
+    </w:p>
+    <w:p>
+      <w:pPr>
+        <w:spacing w:before="100" w:beforeAutospacing="1" w:after="100" w:afterAutospacing="1" w:line="240" w:lineRule="auto"/>
+        <w:ind w:firstLine="720"/>
+        <w:rPr>
+          <w:rFonts w:ascii="Courier New" w:eastAsia="Times New Roman" w:hAnsi="Courier New" w:cs="Courier New"/>
           <w:szCs w:val="20"/>
         </w:rPr>
       </w:pPr>
@@ -1028,226 +1105,20 @@
       <w:r>
         <w:rPr>
           <w:rFonts w:ascii="Courier New" w:eastAsia="Times New Roman" w:hAnsi="Courier New" w:cs="Courier New"/>
-          <w:sz w:val="20"/>
           <w:szCs w:val="20"/>
           <w:highlight w:val="yellow"/>
         </w:rPr>
-        <w:t>docker</w:t>
+        <w:t>docker-</w:t>
       </w:r>
       <w:proofErr w:type="gramEnd"/>
       <w:r>
         <w:rPr>
           <w:rFonts w:ascii="Courier New" w:eastAsia="Times New Roman" w:hAnsi="Courier New" w:cs="Courier New"/>
-          <w:sz w:val="20"/>
           <w:szCs w:val="20"/>
           <w:highlight w:val="yellow"/>
         </w:rPr>
-        <w:t xml:space="preserve"> run -p 5000:5000 backend</w:t>
-      </w:r>
-    </w:p>
-    <w:p>
-      <w:pPr>
-        <w:spacing w:before="100" w:beforeAutospacing="1" w:after="100" w:afterAutospacing="1" w:line="240" w:lineRule="auto"/>
-        <w:ind w:left="1440"/>
-        <w:rPr>
-          <w:rFonts w:ascii="Times New Roman" w:eastAsia="Times New Roman" w:hAnsi="Times New Roman" w:cs="Times New Roman"/>
-          <w:sz w:val="24"/>
-          <w:szCs w:val="24"/>
-        </w:rPr>
-      </w:pPr>
-    </w:p>
-    <w:p>
-      <w:pPr>
-        <w:numPr>
-          <w:ilvl w:val="0"/>
-          <w:numId w:val="4"/>
-        </w:numPr>
-        <w:spacing w:before="100" w:beforeAutospacing="1" w:after="100" w:afterAutospacing="1" w:line="240" w:lineRule="auto"/>
-        <w:rPr>
-          <w:rFonts w:ascii="Times New Roman" w:eastAsia="Times New Roman" w:hAnsi="Times New Roman" w:cs="Times New Roman"/>
-          <w:sz w:val="24"/>
-          <w:szCs w:val="24"/>
-        </w:rPr>
-      </w:pPr>
-      <w:r>
-        <w:rPr>
-          <w:rFonts w:ascii="Times New Roman" w:eastAsia="Times New Roman" w:hAnsi="Times New Roman" w:cs="Times New Roman"/>
-          <w:sz w:val="24"/>
-          <w:szCs w:val="24"/>
-        </w:rPr>
-        <w:t>Run</w:t>
-      </w:r>
-      <w:r>
-        <w:rPr>
-          <w:rFonts w:ascii="Times New Roman" w:eastAsia="Times New Roman" w:hAnsi="Times New Roman" w:cs="Times New Roman"/>
-          <w:sz w:val="24"/>
-          <w:szCs w:val="24"/>
-        </w:rPr>
-        <w:t xml:space="preserve"> </w:t>
-      </w:r>
-      <w:proofErr w:type="spellStart"/>
-      <w:r>
-        <w:rPr>
-          <w:rFonts w:ascii="Times New Roman" w:eastAsia="Times New Roman" w:hAnsi="Times New Roman" w:cs="Times New Roman"/>
-          <w:sz w:val="24"/>
-          <w:szCs w:val="24"/>
-        </w:rPr>
-        <w:t>Dockerfile</w:t>
-      </w:r>
-      <w:proofErr w:type="spellEnd"/>
-      <w:r>
-        <w:rPr>
-          <w:rFonts w:ascii="Times New Roman" w:eastAsia="Times New Roman" w:hAnsi="Times New Roman" w:cs="Times New Roman"/>
-          <w:sz w:val="24"/>
-          <w:szCs w:val="24"/>
-        </w:rPr>
-        <w:t xml:space="preserve"> for the </w:t>
-      </w:r>
-      <w:r>
-        <w:rPr>
-          <w:rFonts w:ascii="Times New Roman" w:eastAsia="Times New Roman" w:hAnsi="Times New Roman" w:cs="Times New Roman"/>
-          <w:sz w:val="24"/>
-          <w:szCs w:val="24"/>
-        </w:rPr>
-        <w:t>frontend</w:t>
-      </w:r>
-      <w:r>
-        <w:rPr>
-          <w:rFonts w:ascii="Times New Roman" w:eastAsia="Times New Roman" w:hAnsi="Times New Roman" w:cs="Times New Roman"/>
-          <w:sz w:val="24"/>
-          <w:szCs w:val="24"/>
-        </w:rPr>
-        <w:t>:</w:t>
-      </w:r>
-    </w:p>
-    <w:p>
-      <w:pPr>
-        <w:spacing w:before="100" w:beforeAutospacing="1" w:after="100" w:afterAutospacing="1" w:line="240" w:lineRule="auto"/>
-        <w:ind w:left="720"/>
-        <w:rPr>
-          <w:rFonts w:ascii="Courier New" w:hAnsi="Courier New" w:cs="Courier New"/>
-          <w:sz w:val="20"/>
-        </w:rPr>
-      </w:pPr>
-      <w:r>
-        <w:rPr>
-          <w:rStyle w:val="hljs-comment"/>
-          <w:rFonts w:ascii="Courier New" w:hAnsi="Courier New" w:cs="Courier New"/>
-          <w:sz w:val="20"/>
-        </w:rPr>
-        <w:t># Build the Docker image for the frontend</w:t>
-      </w:r>
-      <w:r>
-        <w:rPr>
-          <w:rFonts w:ascii="Courier New" w:hAnsi="Courier New" w:cs="Courier New"/>
-          <w:sz w:val="20"/>
-        </w:rPr>
-        <w:t xml:space="preserve"> </w:t>
-      </w:r>
-    </w:p>
-    <w:p>
-      <w:pPr>
-        <w:spacing w:before="100" w:beforeAutospacing="1" w:after="100" w:afterAutospacing="1" w:line="240" w:lineRule="auto"/>
-        <w:ind w:left="720"/>
-        <w:rPr>
-          <w:rFonts w:ascii="Courier New" w:hAnsi="Courier New" w:cs="Courier New"/>
-          <w:color w:val="000000" w:themeColor="text1"/>
-          <w:sz w:val="20"/>
-        </w:rPr>
-      </w:pPr>
-      <w:proofErr w:type="gramStart"/>
-      <w:r>
-        <w:rPr>
-          <w:rFonts w:ascii="Courier New" w:hAnsi="Courier New" w:cs="Courier New"/>
-          <w:color w:val="000000" w:themeColor="text1"/>
-          <w:sz w:val="20"/>
-          <w:highlight w:val="yellow"/>
-        </w:rPr>
-        <w:t>docker</w:t>
-      </w:r>
-      <w:proofErr w:type="gramEnd"/>
-      <w:r>
-        <w:rPr>
-          <w:rFonts w:ascii="Courier New" w:hAnsi="Courier New" w:cs="Courier New"/>
-          <w:color w:val="000000" w:themeColor="text1"/>
-          <w:sz w:val="20"/>
-          <w:highlight w:val="yellow"/>
-        </w:rPr>
-        <w:t xml:space="preserve"> build -t frontend .</w:t>
-      </w:r>
-      <w:r>
-        <w:rPr>
-          <w:rFonts w:ascii="Courier New" w:hAnsi="Courier New" w:cs="Courier New"/>
-          <w:color w:val="000000" w:themeColor="text1"/>
-          <w:sz w:val="20"/>
-        </w:rPr>
-        <w:t xml:space="preserve"> </w:t>
-      </w:r>
-    </w:p>
-    <w:p>
-      <w:pPr>
-        <w:spacing w:before="100" w:beforeAutospacing="1" w:after="100" w:afterAutospacing="1" w:line="240" w:lineRule="auto"/>
-        <w:ind w:left="720"/>
-        <w:rPr>
-          <w:rFonts w:ascii="Courier New" w:hAnsi="Courier New" w:cs="Courier New"/>
-          <w:sz w:val="20"/>
-        </w:rPr>
-      </w:pPr>
-      <w:r>
-        <w:rPr>
-          <w:rStyle w:val="hljs-comment"/>
-          <w:rFonts w:ascii="Courier New" w:hAnsi="Courier New" w:cs="Courier New"/>
-          <w:sz w:val="20"/>
-        </w:rPr>
-        <w:t># Run the Docker container for the frontend</w:t>
-      </w:r>
-      <w:r>
-        <w:rPr>
-          <w:rFonts w:ascii="Courier New" w:hAnsi="Courier New" w:cs="Courier New"/>
-          <w:sz w:val="20"/>
-        </w:rPr>
-        <w:t xml:space="preserve"> </w:t>
-      </w:r>
-    </w:p>
-    <w:p>
-      <w:pPr>
-        <w:spacing w:before="100" w:beforeAutospacing="1" w:after="100" w:afterAutospacing="1" w:line="240" w:lineRule="auto"/>
-        <w:ind w:left="720"/>
-        <w:rPr>
-          <w:rFonts w:ascii="Courier New" w:eastAsia="Times New Roman" w:hAnsi="Courier New" w:cs="Courier New"/>
-          <w:szCs w:val="24"/>
-        </w:rPr>
-      </w:pPr>
-      <w:proofErr w:type="gramStart"/>
-      <w:r>
-        <w:rPr>
-          <w:rFonts w:ascii="Courier New" w:hAnsi="Courier New" w:cs="Courier New"/>
-          <w:sz w:val="20"/>
-          <w:highlight w:val="yellow"/>
-        </w:rPr>
-        <w:t>docker</w:t>
-      </w:r>
-      <w:proofErr w:type="gramEnd"/>
-      <w:r>
-        <w:rPr>
-          <w:rFonts w:ascii="Courier New" w:hAnsi="Courier New" w:cs="Courier New"/>
-          <w:sz w:val="20"/>
-          <w:highlight w:val="yellow"/>
-        </w:rPr>
-        <w:t xml:space="preserve"> run -p 5173:5173 frontend</w:t>
-      </w:r>
-    </w:p>
-    <w:p>
-      <w:pPr>
-        <w:pStyle w:val="ListParagraph"/>
-        <w:spacing w:before="100" w:beforeAutospacing="1" w:after="100" w:afterAutospacing="1" w:line="240" w:lineRule="auto"/>
-        <w:outlineLvl w:val="1"/>
-        <w:rPr>
-          <w:rFonts w:ascii="Courier New" w:eastAsia="Times New Roman" w:hAnsi="Courier New" w:cs="Courier New"/>
-          <w:sz w:val="20"/>
-          <w:szCs w:val="20"/>
-        </w:rPr>
-      </w:pPr>
+        <w:t>compose down</w:t>
+      </w:r>
     </w:p>
     <w:p>
       <w:pPr>
@@ -1947,7 +1818,7 @@
   <w:abstractNum w:abstractNumId="4">
     <w:nsid w:val="5A217741"/>
     <w:multiLevelType w:val="multilevel"/>
-    <w:tmpl w:val="B8424C86"/>
+    <w:tmpl w:val="37E24054"/>
     <w:lvl w:ilvl="0">
       <w:start w:val="1"/>
       <w:numFmt w:val="decimal"/>
@@ -1976,17 +1847,16 @@
         <w:sz w:val="20"/>
       </w:rPr>
     </w:lvl>
-    <w:lvl w:ilvl="2" w:tentative="1">
-      <w:start w:val="1"/>
-      <w:numFmt w:val="decimal"/>
-      <w:lvlText w:val="%3."/>
-      <w:lvlJc w:val="left"/>
-      <w:pPr>
-        <w:tabs>
-          <w:tab w:val="num" w:pos="2160"/>
-        </w:tabs>
+    <w:lvl w:ilvl="2">
+      <w:numFmt w:val="bullet"/>
+      <w:lvlText w:val="-"/>
+      <w:lvlJc w:val="left"/>
+      <w:pPr>
         <w:ind w:left="2160" w:hanging="360"/>
       </w:pPr>
+      <w:rPr>
+        <w:rFonts w:ascii="Times New Roman" w:eastAsia="Times New Roman" w:hAnsi="Times New Roman" w:cs="Times New Roman" w:hint="default"/>
+      </w:rPr>
     </w:lvl>
     <w:lvl w:ilvl="3" w:tentative="1">
       <w:start w:val="1"/>

</xml_diff>